<commit_message>
Updated Assignment 3 files.
</commit_message>
<xml_diff>
--- a/rapla-source-1.8.2/assignment related documents/Assignment #3/Assignment #3.docx
+++ b/rapla-source-1.8.2/assignment related documents/Assignment #3/Assignment #3.docx
@@ -13,13 +13,8 @@
       </w:r>
     </w:p>
     <w:p>
-      <w:proofErr w:type="spellStart"/>
-      <w:r>
-        <w:t>Rapla</w:t>
-      </w:r>
-      <w:proofErr w:type="spellEnd"/>
-      <w:r>
-        <w:t xml:space="preserve"> Scheduler – Fast Resource Search</w:t>
+      <w:r>
+        <w:t>Rapla Scheduler – Fast Resource Search</w:t>
       </w:r>
     </w:p>
     <w:p>
@@ -46,31 +41,7 @@
         <w:br/>
       </w:r>
       <w:r>
-        <w:t xml:space="preserve">Since we can use a similar implementation as the filter feature, we could use inheritance from </w:t>
-      </w:r>
-      <w:proofErr w:type="spellStart"/>
-      <w:r>
-        <w:t>FilterEditButton</w:t>
-      </w:r>
-      <w:proofErr w:type="spellEnd"/>
-      <w:r>
-        <w:t xml:space="preserve"> located in </w:t>
-      </w:r>
-      <w:proofErr w:type="spellStart"/>
-      <w:r>
-        <w:t>org.rapla.gui.internal</w:t>
-      </w:r>
-      <w:proofErr w:type="spellEnd"/>
-      <w:r>
-        <w:t xml:space="preserve">. This creates a small button from the </w:t>
-      </w:r>
-      <w:proofErr w:type="spellStart"/>
-      <w:r>
-        <w:t>RaplaArrowButton</w:t>
-      </w:r>
-      <w:proofErr w:type="spellEnd"/>
-      <w:r>
-        <w:t xml:space="preserve"> class that looks like such:</w:t>
+        <w:t>Since we can use a similar implementation as the filter feature, we could use inheritance from FilterEditButton located in org.rapla.gui.internal. This creates a small button from the RaplaArrowButton class that looks like such:</w:t>
       </w:r>
       <w:r>
         <w:br/>
@@ -148,28 +119,7 @@
         <w:br/>
       </w:r>
       <w:r>
-        <w:t xml:space="preserve">Along with this, we would like to use the class </w:t>
-      </w:r>
-      <w:proofErr w:type="spellStart"/>
-      <w:r>
-        <w:t>ClassifibleFilterEdit</w:t>
-      </w:r>
-      <w:proofErr w:type="spellEnd"/>
-      <w:r>
-        <w:t xml:space="preserve"> located in </w:t>
-      </w:r>
-      <w:proofErr w:type="spellStart"/>
-      <w:proofErr w:type="gramStart"/>
-      <w:r>
-        <w:t>org.rapla.gui.internal</w:t>
-      </w:r>
-      <w:proofErr w:type="gramEnd"/>
-      <w:r>
-        <w:t>.edit</w:t>
-      </w:r>
-      <w:proofErr w:type="spellEnd"/>
-      <w:r>
-        <w:t xml:space="preserve">. This class seems to help create text fields and combo boxes inside the popup a filter button would have, which helps in our search feature. We would like our user to choose a resource to search through a combo box, </w:t>
+        <w:t xml:space="preserve">Along with this, we would like to use the class ClassifibleFilterEdit located in org.rapla.gui.internal.edit. This class seems to help create text fields and combo boxes inside the popup a filter button would have, which helps in our search feature. We would like our user to choose a resource to search through a combo box, </w:t>
       </w:r>
       <w:r>
         <w:t>then an attribute through a combo box, then type in their criteria through a text field.</w:t>
@@ -179,63 +129,7 @@
       </w:r>
       <w:r>
         <w:br/>
-        <w:t xml:space="preserve">We are also thinking about using </w:t>
-      </w:r>
-      <w:proofErr w:type="spellStart"/>
-      <w:r>
-        <w:t>ClassificationFilterRuleImpl</w:t>
-      </w:r>
-      <w:proofErr w:type="spellEnd"/>
-      <w:r>
-        <w:t xml:space="preserve"> &amp; </w:t>
-      </w:r>
-      <w:proofErr w:type="spellStart"/>
-      <w:r>
-        <w:t>ClassificationFilterImpl</w:t>
-      </w:r>
-      <w:proofErr w:type="spellEnd"/>
-      <w:r>
-        <w:t xml:space="preserve"> from </w:t>
-      </w:r>
-      <w:proofErr w:type="spellStart"/>
-      <w:r>
-        <w:t>org.rapla.dynamictype.internal</w:t>
-      </w:r>
-      <w:proofErr w:type="spellEnd"/>
-      <w:r>
-        <w:t xml:space="preserve"> or </w:t>
-      </w:r>
-      <w:proofErr w:type="spellStart"/>
-      <w:r>
-        <w:t>ClassificationFilterRule</w:t>
-      </w:r>
-      <w:proofErr w:type="spellEnd"/>
-      <w:r>
-        <w:t xml:space="preserve"> &amp; </w:t>
-      </w:r>
-      <w:proofErr w:type="spellStart"/>
-      <w:r>
-        <w:t>ClassificationFilter</w:t>
-      </w:r>
-      <w:proofErr w:type="spellEnd"/>
-      <w:r>
-        <w:t xml:space="preserve"> from </w:t>
-      </w:r>
-      <w:proofErr w:type="spellStart"/>
-      <w:r>
-        <w:t>org.rapla.dynamictype</w:t>
-      </w:r>
-      <w:proofErr w:type="spellEnd"/>
-      <w:r>
-        <w:t xml:space="preserve">. These parts of the program seem to contain the code that uses filter rules that choose which events in the </w:t>
-      </w:r>
-      <w:proofErr w:type="spellStart"/>
-      <w:r>
-        <w:t>Rapla</w:t>
-      </w:r>
-      <w:proofErr w:type="spellEnd"/>
-      <w:r>
-        <w:t xml:space="preserve"> interface fit defined rules. In this case, we can manipulate it to match events with search criteria.</w:t>
+        <w:t>We are also thinking about using ClassificationFilterRuleImpl &amp; ClassificationFilterImpl from org.rapla.dynamictype.internal or ClassificationFilterRule &amp; ClassificationFilter from org.rapla.dynamictype. These parts of the program seem to contain the code that uses filter rules that choose which events in the Rapla interface fit defined rules. In this case, we can manipulate it to match events with search criteria.</w:t>
       </w:r>
       <w:r>
         <w:br/>
@@ -301,54 +195,14 @@
       </w:r>
       <w:r>
         <w:br/>
-        <w:t xml:space="preserve">Then, </w:t>
-      </w:r>
-      <w:proofErr w:type="spellStart"/>
-      <w:r>
-        <w:t>ClassifiableFilterEdit</w:t>
-      </w:r>
-      <w:proofErr w:type="spellEnd"/>
-      <w:r>
-        <w:t xml:space="preserve"> and </w:t>
-      </w:r>
-      <w:proofErr w:type="spellStart"/>
-      <w:r>
-        <w:t>RaplaArrowButton</w:t>
-      </w:r>
-      <w:proofErr w:type="spellEnd"/>
-      <w:r>
-        <w:t xml:space="preserve"> are in between the filter button and search button. That is because both buttons aggregate with these classes, and this placement prevents any arrows from hitting each other.</w:t>
-      </w:r>
-      <w:r>
-        <w:br/>
-      </w:r>
-      <w:r>
-        <w:br/>
-        <w:t xml:space="preserve">Then there is the search button and the two </w:t>
-      </w:r>
-      <w:proofErr w:type="spellStart"/>
-      <w:r>
-        <w:t>Impl</w:t>
-      </w:r>
-      <w:proofErr w:type="spellEnd"/>
-      <w:r>
-        <w:t xml:space="preserve"> classes that we would like to use as a part of our code. Since we want to call on the filter functions included in these </w:t>
-      </w:r>
-      <w:proofErr w:type="spellStart"/>
-      <w:r>
-        <w:t>Impl</w:t>
-      </w:r>
-      <w:proofErr w:type="spellEnd"/>
-      <w:r>
-        <w:t xml:space="preserve"> classes, we use a dependency arrow to show that our search button depends on these two classes. Since this relation is independent from the filter button, we put the </w:t>
-      </w:r>
-      <w:proofErr w:type="spellStart"/>
-      <w:r>
-        <w:t>Impl</w:t>
-      </w:r>
-      <w:proofErr w:type="spellEnd"/>
-      <w:r>
-        <w:t xml:space="preserve"> classes at the very bottom to show that their significance only exists with our search button.</w:t>
+        <w:t>Then, ClassifiableFilterEdit and RaplaArrowButton are in between the filter button and search button. That is because both buttons aggregate with these classes, and this placement prevents any arrows from hitting each other.</w:t>
+      </w:r>
+      <w:r>
+        <w:br/>
+      </w:r>
+      <w:r>
+        <w:br/>
+        <w:t>Then there is the search button and the two Impl classes that we would like to use as a part of our code. Since we want to call on the filter functions included in these Impl classes, we use a dependency arrow to show that our search button depends on these two classes. Since this relation is independent from the filter button, we put the Impl classes at the very bottom to show that their significance only exists with our search button.</w:t>
       </w:r>
     </w:p>
     <w:p/>
@@ -361,153 +215,149 @@
         </w:numPr>
       </w:pPr>
       <w:r>
-        <w:t xml:space="preserve">First, our diagram shows that </w:t>
-      </w:r>
-      <w:proofErr w:type="spellStart"/>
-      <w:r>
-        <w:t>SearchEditButton</w:t>
-      </w:r>
-      <w:proofErr w:type="spellEnd"/>
-      <w:r>
-        <w:t xml:space="preserve"> extends </w:t>
-      </w:r>
-      <w:proofErr w:type="spellStart"/>
-      <w:r>
-        <w:t>FilterEditButton</w:t>
-      </w:r>
-      <w:proofErr w:type="spellEnd"/>
-      <w:r>
-        <w:t xml:space="preserve">. We want to inherit all methods within the </w:t>
-      </w:r>
-      <w:proofErr w:type="spellStart"/>
-      <w:r>
-        <w:t>FilterEditButton</w:t>
-      </w:r>
-      <w:proofErr w:type="spellEnd"/>
-      <w:r>
-        <w:t xml:space="preserve"> because </w:t>
-      </w:r>
-      <w:proofErr w:type="spellStart"/>
-      <w:r>
-        <w:t>SearchEditButton</w:t>
-      </w:r>
-      <w:proofErr w:type="spellEnd"/>
-      <w:r>
-        <w:t xml:space="preserve"> will work the same way; has an arrow, we click on it, a popup shows, and you choose/type search criteria. Some specialization will have to take place, so we will probably end up editing the constructor method a bit in </w:t>
-      </w:r>
-      <w:proofErr w:type="spellStart"/>
-      <w:r>
-        <w:t>SearchEditButton</w:t>
-      </w:r>
-      <w:proofErr w:type="spellEnd"/>
-      <w:r>
-        <w:t>.</w:t>
-      </w:r>
-      <w:r>
-        <w:br/>
-      </w:r>
-      <w:r>
-        <w:br/>
-        <w:t xml:space="preserve">Next, we use aggregation to show that </w:t>
-      </w:r>
-      <w:proofErr w:type="spellStart"/>
-      <w:r>
-        <w:t>SearchEditButton</w:t>
-      </w:r>
-      <w:proofErr w:type="spellEnd"/>
-      <w:r>
-        <w:t xml:space="preserve"> has </w:t>
-      </w:r>
-      <w:proofErr w:type="spellStart"/>
-      <w:r>
-        <w:t>ClassifiableFilterEdit</w:t>
-      </w:r>
-      <w:proofErr w:type="spellEnd"/>
-      <w:r>
-        <w:t xml:space="preserve"> and </w:t>
-      </w:r>
-      <w:proofErr w:type="spellStart"/>
-      <w:r>
-        <w:t>RaplaArrowButton</w:t>
-      </w:r>
-      <w:proofErr w:type="spellEnd"/>
-      <w:r>
-        <w:t xml:space="preserve">. It contains an instance of </w:t>
-      </w:r>
-      <w:proofErr w:type="spellStart"/>
-      <w:r>
-        <w:t>RaplaArrowButton</w:t>
-      </w:r>
-      <w:proofErr w:type="spellEnd"/>
-      <w:r>
-        <w:t xml:space="preserve">, because the button has a literal arrow printed on it and we will use this button to open/close the search popup. It has an instance of </w:t>
-      </w:r>
-      <w:proofErr w:type="spellStart"/>
-      <w:r>
-        <w:t>ClassifiableFilterEdit</w:t>
-      </w:r>
-      <w:proofErr w:type="spellEnd"/>
-      <w:r>
-        <w:t xml:space="preserve"> because this class contains </w:t>
-      </w:r>
-      <w:proofErr w:type="spellStart"/>
-      <w:r>
-        <w:t>TextFields</w:t>
-      </w:r>
-      <w:proofErr w:type="spellEnd"/>
-      <w:r>
-        <w:t xml:space="preserve"> and </w:t>
-      </w:r>
-      <w:proofErr w:type="spellStart"/>
-      <w:r>
-        <w:t>JComboBoxes</w:t>
-      </w:r>
-      <w:proofErr w:type="spellEnd"/>
-      <w:r>
-        <w:t>; these will be used to enter user input and choose search attributes (respectively).</w:t>
-      </w:r>
-      <w:r>
-        <w:br/>
-      </w:r>
-      <w:r>
-        <w:br/>
-        <w:t xml:space="preserve">Finally, we use dependency to show that </w:t>
-      </w:r>
-      <w:proofErr w:type="spellStart"/>
-      <w:r>
-        <w:t>SearchEditButton</w:t>
-      </w:r>
-      <w:proofErr w:type="spellEnd"/>
-      <w:r>
-        <w:t xml:space="preserve"> depends on </w:t>
-      </w:r>
-      <w:proofErr w:type="spellStart"/>
-      <w:r>
-        <w:t>ClassificationFilterRuleImpl</w:t>
-      </w:r>
-      <w:proofErr w:type="spellEnd"/>
-      <w:r>
-        <w:t xml:space="preserve"> and </w:t>
-      </w:r>
-      <w:proofErr w:type="spellStart"/>
-      <w:r>
-        <w:t>ClassificationFilterImpl</w:t>
-      </w:r>
-      <w:proofErr w:type="spellEnd"/>
-      <w:r>
-        <w:t xml:space="preserve">. These classes contain code </w:t>
+        <w:t>First, our diagram shows that SearchEditButton extends FilterEditButton. We want to inherit all methods within the FilterEditButton because SearchEditButton will work the same way; has an arrow, we click on it, a popup shows, and you choose/type search criteria. Some specialization will have to take place, so we will probably end up editing the constructor method a bit in SearchEditButton.</w:t>
+      </w:r>
+      <w:r>
+        <w:br/>
+      </w:r>
+      <w:r>
+        <w:br/>
+        <w:t>Next, we use aggregation to show that SearchEditButton has ClassifiableFilterEdit and RaplaArrowButton. It contains an instance of RaplaArrowButton, because the button has a literal arrow printed on it and we will use this button to open/close the search popup. It has an instance of ClassifiableFilterEdit because this class contains TextFields and JComboBoxes; these will be used to enter user input and choose search attributes (respectively).</w:t>
+      </w:r>
+      <w:r>
+        <w:br/>
+      </w:r>
+      <w:r>
+        <w:br/>
+        <w:t xml:space="preserve">Finally, we use dependency to show that SearchEditButton depends on ClassificationFilterRuleImpl and ClassificationFilterImpl. These classes contain code </w:t>
       </w:r>
       <w:r>
         <w:t>related to filtering resource types; it checks events in the current view for a filtered resource type and only shows events that meet this criterion. Since search works basically the same way, we can use this algorithm process to implement our feature. We only need to call on these methods, we use dependency.</w:t>
+      </w:r>
+      <w:r>
+        <w:br/>
+      </w:r>
+    </w:p>
+    <w:p>
+      <w:pPr>
+        <w:pStyle w:val="ListParagraph"/>
+        <w:numPr>
+          <w:ilvl w:val="0"/>
+          <w:numId w:val="2"/>
+        </w:numPr>
+        <w:jc w:val="center"/>
+      </w:pPr>
+      <w:r>
+        <w:rPr>
+          <w:noProof/>
+        </w:rPr>
+        <w:drawing>
+          <wp:inline distT="0" distB="0" distL="0" distR="0" wp14:anchorId="5A8DE335" wp14:editId="4084FA33">
+            <wp:extent cx="5941005" cy="6976872"/>
+            <wp:effectExtent l="0" t="0" r="3175" b="8255"/>
+            <wp:docPr id="1" name="Picture 1"/>
+            <wp:cNvGraphicFramePr>
+              <a:graphicFrameLocks xmlns:a="http://schemas.openxmlformats.org/drawingml/2006/main" noChangeAspect="1"/>
+            </wp:cNvGraphicFramePr>
+            <a:graphic xmlns:a="http://schemas.openxmlformats.org/drawingml/2006/main">
+              <a:graphicData uri="http://schemas.openxmlformats.org/drawingml/2006/picture">
+                <pic:pic xmlns:pic="http://schemas.openxmlformats.org/drawingml/2006/picture">
+                  <pic:nvPicPr>
+                    <pic:cNvPr id="1" name="SearchEditButton UML.jpg"/>
+                    <pic:cNvPicPr/>
+                  </pic:nvPicPr>
+                  <pic:blipFill>
+                    <a:blip r:embed="rId6">
+                      <a:extLst>
+                        <a:ext uri="{28A0092B-C50C-407E-A947-70E740481C1C}">
+                          <a14:useLocalDpi xmlns:a14="http://schemas.microsoft.com/office/drawing/2010/main" val="0"/>
+                        </a:ext>
+                      </a:extLst>
+                    </a:blip>
+                    <a:stretch>
+                      <a:fillRect/>
+                    </a:stretch>
+                  </pic:blipFill>
+                  <pic:spPr>
+                    <a:xfrm>
+                      <a:off x="0" y="0"/>
+                      <a:ext cx="5941005" cy="6976872"/>
+                    </a:xfrm>
+                    <a:prstGeom prst="rect">
+                      <a:avLst/>
+                    </a:prstGeom>
+                  </pic:spPr>
+                </pic:pic>
+              </a:graphicData>
+            </a:graphic>
+          </wp:inline>
+        </w:drawing>
+      </w:r>
+      <w:r>
+        <w:br/>
+        <w:t>Here’s our UML diagram: The .cld and .jpg file are both separately included in our repository, because this is probably difficult to view.</w:t>
+      </w:r>
+    </w:p>
+    <w:p>
+      <w:r>
+        <w:rPr>
+          <w:noProof/>
+        </w:rPr>
+        <w:drawing>
+          <wp:inline distT="0" distB="0" distL="0" distR="0" wp14:anchorId="566FAA31" wp14:editId="02B814FA">
+            <wp:extent cx="5943600" cy="5886450"/>
+            <wp:effectExtent l="0" t="0" r="0" b="6350"/>
+            <wp:docPr id="3" name="Picture 3"/>
+            <wp:cNvGraphicFramePr>
+              <a:graphicFrameLocks xmlns:a="http://schemas.openxmlformats.org/drawingml/2006/main" noChangeAspect="1"/>
+            </wp:cNvGraphicFramePr>
+            <a:graphic xmlns:a="http://schemas.openxmlformats.org/drawingml/2006/main">
+              <a:graphicData uri="http://schemas.openxmlformats.org/drawingml/2006/picture">
+                <pic:pic xmlns:pic="http://schemas.openxmlformats.org/drawingml/2006/picture">
+                  <pic:nvPicPr>
+                    <pic:cNvPr id="3" name="Screen Shot 2015-10-12 at 5.27.15 PM.png"/>
+                    <pic:cNvPicPr/>
+                  </pic:nvPicPr>
+                  <pic:blipFill>
+                    <a:blip r:embed="rId7">
+                      <a:extLst>
+                        <a:ext uri="{28A0092B-C50C-407E-A947-70E740481C1C}">
+                          <a14:useLocalDpi xmlns:a14="http://schemas.microsoft.com/office/drawing/2010/main" val="0"/>
+                        </a:ext>
+                      </a:extLst>
+                    </a:blip>
+                    <a:stretch>
+                      <a:fillRect/>
+                    </a:stretch>
+                  </pic:blipFill>
+                  <pic:spPr>
+                    <a:xfrm>
+                      <a:off x="0" y="0"/>
+                      <a:ext cx="5943600" cy="5886450"/>
+                    </a:xfrm>
+                    <a:prstGeom prst="rect">
+                      <a:avLst/>
+                    </a:prstGeom>
+                  </pic:spPr>
+                </pic:pic>
+              </a:graphicData>
+            </a:graphic>
+          </wp:inline>
+        </w:drawing>
+      </w:r>
+    </w:p>
+    <w:p>
+      <w:pPr>
+        <w:jc w:val="center"/>
+      </w:pPr>
+      <w:r>
+        <w:br/>
+      </w:r>
+      <w:r>
+        <w:t>And here is the screenshot of us committing our files. See the message to find their location.</w:t>
       </w:r>
       <w:bookmarkStart w:id="0" w:name="_GoBack"/>
       <w:bookmarkEnd w:id="0"/>
-    </w:p>
-    <w:p/>
-    <w:p>
-      <w:r>
-        <w:br/>
-      </w:r>
     </w:p>
     <w:sectPr>
       <w:pgSz w:w="12240" w:h="15840"/>

</xml_diff>

<commit_message>
Just changed some of the wording in the assignment 3 write up
</commit_message>
<xml_diff>
--- a/rapla-source-1.8.2/assignment related documents/Assignment #3/Assignment #3.docx
+++ b/rapla-source-1.8.2/assignment related documents/Assignment #3/Assignment #3.docx
@@ -32,7 +32,58 @@
         </w:numPr>
       </w:pPr>
       <w:r>
-        <w:t>In this project, we will be adding a fast search feature to the resources section of this application. We are interpreting this as picking a type of resource, choosing an attribute to search by, and typing in what we want to search. Then, in the calendar view, only events containing that resource-attribute match will be displayed. This is very similar to the filter feature, except you have to uncheck every single resource you don’t want to see if you only want to view one. Our addition will make displaying a single resource much easier.</w:t>
+        <w:t xml:space="preserve">In this project, we will be adding a fast search feature to the resources section of </w:t>
+      </w:r>
+      <w:r>
+        <w:t>Rapla</w:t>
+      </w:r>
+      <w:r>
+        <w:t>. We are interpreting this as</w:t>
+      </w:r>
+      <w:r>
+        <w:t>:</w:t>
+      </w:r>
+      <w:r>
+        <w:t xml:space="preserve"> picking a type of resource, choosing an attribute to search by, and typing in </w:t>
+      </w:r>
+      <w:r>
+        <w:t>search criterion</w:t>
+      </w:r>
+      <w:r>
+        <w:t xml:space="preserve">. Then, in the calendar view, only events containing that resource-attribute match will be displayed. This is very similar to the filter feature, except </w:t>
+      </w:r>
+      <w:r>
+        <w:t>filter requires</w:t>
+      </w:r>
+      <w:r>
+        <w:t xml:space="preserve"> uncheck</w:t>
+      </w:r>
+      <w:r>
+        <w:t>ing</w:t>
+      </w:r>
+      <w:r>
+        <w:t xml:space="preserve"> every single resource you don’t want to see </w:t>
+      </w:r>
+      <w:r>
+        <w:t>(</w:t>
+      </w:r>
+      <w:r>
+        <w:t>if you only want to view one</w:t>
+      </w:r>
+      <w:r>
+        <w:t xml:space="preserve"> kind of resource)</w:t>
+      </w:r>
+      <w:r>
+        <w:t xml:space="preserve">. Our addition will make </w:t>
+      </w:r>
+      <w:r>
+        <w:t>filtering/searching for</w:t>
+      </w:r>
+      <w:r>
+        <w:t xml:space="preserve"> a single resource much easier.</w:t>
+      </w:r>
+      <w:r>
+        <w:t xml:space="preserve"> We will refer to it as SearchEditButton.</w:t>
       </w:r>
       <w:r>
         <w:br/>
@@ -119,24 +170,90 @@
         <w:br/>
       </w:r>
       <w:r>
-        <w:t xml:space="preserve">Along with this, we would like to use the class ClassifibleFilterEdit located in org.rapla.gui.internal.edit. This class seems to help create text fields and combo boxes inside the popup a filter button would have, which helps in our search feature. We would like our user to choose a resource to search through a combo box, </w:t>
-      </w:r>
-      <w:r>
-        <w:t>then an attribute through a combo box, then type in their criteria through a text field.</w:t>
-      </w:r>
-      <w:r>
-        <w:br/>
-      </w:r>
-      <w:r>
-        <w:br/>
-        <w:t>We are also thinking about using ClassificationFilterRuleImpl &amp; ClassificationFilterImpl from org.rapla.dynamictype.internal or ClassificationFilterRule &amp; ClassificationFilter from org.rapla.dynamictype. These parts of the program seem to contain the code that uses filter rules that choose which events in the Rapla interface fit defined rules. In this case, we can manipulate it to match events with search criteria.</w:t>
-      </w:r>
-      <w:r>
-        <w:br/>
-      </w:r>
-      <w:r>
-        <w:br/>
-        <w:t>Lastly, we will need to change the code a bit in the section of this project that actually adds each part of the program to the interface frame. This is simply where we will add the search arrow button.</w:t>
+        <w:t>Along with this, we would like to use the class ClassifibleFilterEdit located in org.rapla.gui.internal.edit. T</w:t>
+      </w:r>
+      <w:r>
+        <w:t>his class seems to help create TextF</w:t>
+      </w:r>
+      <w:r>
+        <w:t xml:space="preserve">ields and </w:t>
+      </w:r>
+      <w:r>
+        <w:t>JComboB</w:t>
+      </w:r>
+      <w:r>
+        <w:t xml:space="preserve">oxes inside the popup a filter button would have, which </w:t>
+      </w:r>
+      <w:r>
+        <w:t>would also be needed in our SearchEditButton</w:t>
+      </w:r>
+      <w:r>
+        <w:t>. We would like our user to choose a res</w:t>
+      </w:r>
+      <w:r>
+        <w:t>ource to search by using a JComboB</w:t>
+      </w:r>
+      <w:r>
+        <w:t xml:space="preserve">ox, </w:t>
+      </w:r>
+      <w:r>
+        <w:t>then an attribute through a</w:t>
+      </w:r>
+      <w:r>
+        <w:t>nother</w:t>
+      </w:r>
+      <w:r>
+        <w:t xml:space="preserve"> </w:t>
+      </w:r>
+      <w:r>
+        <w:t>JComboB</w:t>
+      </w:r>
+      <w:r>
+        <w:t>ox, then ty</w:t>
+      </w:r>
+      <w:r>
+        <w:t>pe in their criteria through a TextF</w:t>
+      </w:r>
+      <w:r>
+        <w:t>ield.</w:t>
+      </w:r>
+      <w:r>
+        <w:br/>
+      </w:r>
+      <w:r>
+        <w:br/>
+        <w:t xml:space="preserve">We are also thinking about using ClassificationFilterRuleImpl &amp; ClassificationFilterImpl from </w:t>
+      </w:r>
+      <w:r>
+        <w:t xml:space="preserve">org.rapla.dynamictype.internal. </w:t>
+      </w:r>
+      <w:r>
+        <w:t xml:space="preserve">These parts of the program seem to contain the code that uses filter rules that choose which events in the Rapla interface </w:t>
+      </w:r>
+      <w:r>
+        <w:t>are displayed</w:t>
+      </w:r>
+      <w:r>
+        <w:t xml:space="preserve">. In this case, we can manipulate it to </w:t>
+      </w:r>
+      <w:r>
+        <w:t>work with SearchEditButton also.</w:t>
+      </w:r>
+      <w:r>
+        <w:br/>
+      </w:r>
+      <w:r>
+        <w:br/>
+        <w:t xml:space="preserve">Lastly, we will need to change the code a bit in the section of this project that actually adds </w:t>
+      </w:r>
+      <w:r>
+        <w:t>buttons</w:t>
+      </w:r>
+      <w:r>
+        <w:t xml:space="preserve"> to the interface frame. This is simply where we will add </w:t>
+      </w:r>
+      <w:r>
+        <w:t>SearchEditButton to a certain spot in the GUI.</w:t>
       </w:r>
     </w:p>
     <w:p>
@@ -153,7 +270,46 @@
         </w:numPr>
       </w:pPr>
       <w:r>
-        <w:t>The existing code helped a lot in our design process. Our first gut reaction to working on this assignment at first was to explore the program and see what features already existed, from a user perspective. Once we found how closely resembling the filter feature was to search, we knew we should change that around to make our work progress well. This way, we won’t have to develop any algorithms for searching and just use ones that already work perfectly fit with the program.</w:t>
+        <w:t>The existing code helped a lot in our design process. Our first gut reaction to work</w:t>
+      </w:r>
+      <w:r>
+        <w:t xml:space="preserve">ing on this assignment </w:t>
+      </w:r>
+      <w:r>
+        <w:t xml:space="preserve">was to explore </w:t>
+      </w:r>
+      <w:r>
+        <w:t>Rapla</w:t>
+      </w:r>
+      <w:r>
+        <w:t xml:space="preserve"> and see what features already existed, from a user perspective. Once we found how closely resembling </w:t>
+      </w:r>
+      <w:r>
+        <w:t>the filter feature was to a search feature</w:t>
+      </w:r>
+      <w:r>
+        <w:t xml:space="preserve">, we knew we should </w:t>
+      </w:r>
+      <w:r>
+        <w:t>specialize it</w:t>
+      </w:r>
+      <w:r>
+        <w:t xml:space="preserve"> to make our </w:t>
+      </w:r>
+      <w:r>
+        <w:t>addition</w:t>
+      </w:r>
+      <w:r>
+        <w:t xml:space="preserve">. This way, we won’t have to develop any </w:t>
+      </w:r>
+      <w:r>
+        <w:t xml:space="preserve">new </w:t>
+      </w:r>
+      <w:r>
+        <w:t xml:space="preserve">algorithms for searching and just use ones that already </w:t>
+      </w:r>
+      <w:r>
+        <w:t>fit the program.</w:t>
       </w:r>
       <w:r>
         <w:br/>
@@ -164,6 +320,9 @@
       <w:r>
         <w:lastRenderedPageBreak/>
         <w:t>Also, the project was designed in such a way that most of the code is generalized and can be reused in many different cases. This makes it very easy for extra add-ons to be implemented, as it seems designed to be easy for others to collaborate on.</w:t>
+      </w:r>
+      <w:r>
+        <w:t xml:space="preserve"> For example, RaplaArrowButton simply allows the user to create a box with any text, but the box contains an arrow that suggests a drop-down box to appear when clicked. This class can be extended to others to create many different types of RaplaArrowButtons.</w:t>
       </w:r>
     </w:p>
     <w:p/>
@@ -176,33 +335,126 @@
         </w:numPr>
       </w:pPr>
       <w:r>
-        <w:t xml:space="preserve">At this point in our design, we would like to design a class that uses bits from each of the classes mentioned in 1. </w:t>
+        <w:t xml:space="preserve">At this point in our design, we would like to design </w:t>
+      </w:r>
+      <w:r>
+        <w:t>our UML to map out in a formal way how SearchEditButton will relate to all the other classes previously mentioned</w:t>
+      </w:r>
+      <w:r>
+        <w:t xml:space="preserve">. </w:t>
       </w:r>
       <w:r>
         <w:t xml:space="preserve">Class diagrams are usually designed so that </w:t>
       </w:r>
       <w:r>
-        <w:t xml:space="preserve">the parent class of a diagram is located at the top. </w:t>
-      </w:r>
-      <w:r>
-        <w:t xml:space="preserve">Since our </w:t>
-      </w:r>
-      <w:r>
-        <w:t>search button will branch from the filter button, the filter button will be located above the search button.</w:t>
-      </w:r>
-      <w:r>
-        <w:br/>
-      </w:r>
-      <w:r>
-        <w:br/>
-        <w:t>Then, ClassifiableFilterEdit and RaplaArrowButton are in between the filter button and search button. That is because both buttons aggregate with these classes, and this placement prevents any arrows from hitting each other.</w:t>
-      </w:r>
-      <w:r>
-        <w:br/>
-      </w:r>
-      <w:r>
-        <w:br/>
-        <w:t>Then there is the search button and the two Impl classes that we would like to use as a part of our code. Since we want to call on the filter functions included in these Impl classes, we use a dependency arrow to show that our search button depends on these two classes. Since this relation is independent from the filter button, we put the Impl classes at the very bottom to show that their significance only exists with our search button.</w:t>
+        <w:t xml:space="preserve">the </w:t>
+      </w:r>
+      <w:r>
+        <w:t>parent at the highest level of hierarchy</w:t>
+      </w:r>
+      <w:r>
+        <w:t xml:space="preserve"> is located at the top</w:t>
+      </w:r>
+      <w:r>
+        <w:t xml:space="preserve"> of the diagram, and its subsequent children are immediately below (and so on and so forth)</w:t>
+      </w:r>
+      <w:r>
+        <w:t xml:space="preserve">. </w:t>
+      </w:r>
+      <w:r>
+        <w:t xml:space="preserve">Since </w:t>
+      </w:r>
+      <w:r>
+        <w:t>SearchEditButton</w:t>
+      </w:r>
+      <w:r>
+        <w:t xml:space="preserve"> will branch from the </w:t>
+      </w:r>
+      <w:r>
+        <w:t>FilterEditButton</w:t>
+      </w:r>
+      <w:r>
+        <w:t xml:space="preserve">, </w:t>
+      </w:r>
+      <w:r>
+        <w:t>FilterEditButton will be located above SearchEditButton</w:t>
+      </w:r>
+      <w:r>
+        <w:t>.</w:t>
+      </w:r>
+      <w:r>
+        <w:br/>
+      </w:r>
+      <w:r>
+        <w:br/>
+        <w:t xml:space="preserve">Then, ClassifiableFilterEdit and RaplaArrowButton are in between </w:t>
+      </w:r>
+      <w:r>
+        <w:t>FilterEditButton</w:t>
+      </w:r>
+      <w:r>
+        <w:t xml:space="preserve"> and </w:t>
+      </w:r>
+      <w:r>
+        <w:t>SearchEditButton.</w:t>
+      </w:r>
+      <w:r>
+        <w:t xml:space="preserve"> That is because both buttons aggregate with these classes, and this placement prevents any arrows from </w:t>
+      </w:r>
+      <w:r>
+        <w:t>intersecting</w:t>
+      </w:r>
+      <w:r>
+        <w:t>.</w:t>
+      </w:r>
+      <w:r>
+        <w:br/>
+      </w:r>
+      <w:r>
+        <w:br/>
+        <w:t xml:space="preserve">Then there </w:t>
+      </w:r>
+      <w:r>
+        <w:t>are</w:t>
+      </w:r>
+      <w:r>
+        <w:t xml:space="preserve"> </w:t>
+      </w:r>
+      <w:r>
+        <w:t>ClassificationFilterRuleImpl and ClassificationFilterImpl. W</w:t>
+      </w:r>
+      <w:r>
+        <w:t>e want to call on f</w:t>
+      </w:r>
+      <w:r>
+        <w:t xml:space="preserve">unctions included in these </w:t>
+      </w:r>
+      <w:r>
+        <w:t xml:space="preserve">classes, </w:t>
+      </w:r>
+      <w:r>
+        <w:t xml:space="preserve">so </w:t>
+      </w:r>
+      <w:r>
+        <w:t xml:space="preserve">we use a dependency arrow to show that </w:t>
+      </w:r>
+      <w:r>
+        <w:t>SearchEditButton</w:t>
+      </w:r>
+      <w:r>
+        <w:t xml:space="preserve"> depends on these two classes. Since this relation is independent from </w:t>
+      </w:r>
+      <w:r>
+        <w:t>FilterEditButton, we put these</w:t>
+      </w:r>
+      <w:r>
+        <w:t xml:space="preserve"> classes at the very bottom to show that their significance only exists with </w:t>
+      </w:r>
+      <w:r>
+        <w:t>SearchEditButton</w:t>
+      </w:r>
+      <w:r>
+        <w:t>.</w:t>
       </w:r>
     </w:p>
     <w:p/>
@@ -215,14 +467,35 @@
         </w:numPr>
       </w:pPr>
       <w:r>
-        <w:t>First, our diagram shows that SearchEditButton extends FilterEditButton. We want to inherit all methods within the FilterEditButton because SearchEditButton will work the same way; has an arrow, we click on it, a popup shows, and you choose/type search criteria. Some specialization will have to take place, so we will probably end up editing the constructor method a bit in SearchEditButton.</w:t>
-      </w:r>
-      <w:r>
-        <w:br/>
-      </w:r>
-      <w:r>
-        <w:br/>
-        <w:t>Next, we use aggregation to show that SearchEditButton has ClassifiableFilterEdit and RaplaArrowButton. It contains an instance of RaplaArrowButton, because the button has a literal arrow printed on it and we will use this button to open/close the search popup. It has an instance of ClassifiableFilterEdit because this class contains TextFields and JComboBoxes; these will be used to enter user input and choose search attributes (respectively).</w:t>
+        <w:t xml:space="preserve">First, our diagram shows that SearchEditButton extends FilterEditButton. We want to inherit all methods </w:t>
+      </w:r>
+      <w:r>
+        <w:t xml:space="preserve">and private variables within </w:t>
+      </w:r>
+      <w:r>
+        <w:t>FilterEditButton because SearchEditButton will work the same way; has an arrow, we click on it, a popup shows, and you choose/type search criteria. Some specialization will have to take place, so we will probably end up editing the constructor method a bit in SearchEditButton.</w:t>
+      </w:r>
+      <w:r>
+        <w:br/>
+      </w:r>
+      <w:r>
+        <w:br/>
+        <w:t xml:space="preserve">Next, we use aggregation to show that SearchEditButton has </w:t>
+      </w:r>
+      <w:r>
+        <w:t>RaplaArrowButton</w:t>
+      </w:r>
+      <w:r>
+        <w:t xml:space="preserve"> </w:t>
+      </w:r>
+      <w:r>
+        <w:t xml:space="preserve">and </w:t>
+      </w:r>
+      <w:r>
+        <w:t>ClassifiableFilterEdit</w:t>
+      </w:r>
+      <w:r>
+        <w:t>. It contains an instance of RaplaArrowButton, because the button has a literal arrow printed on it and we will use this button to open/close the search popup. It has an instance of ClassifiableFilterEdit because this class contains TextFields and JComboBoxes; these will be used to enter user input and choose search attributes (respectively).</w:t>
       </w:r>
       <w:r>
         <w:br/>
@@ -232,7 +505,19 @@
         <w:t xml:space="preserve">Finally, we use dependency to show that SearchEditButton depends on ClassificationFilterRuleImpl and ClassificationFilterImpl. These classes contain code </w:t>
       </w:r>
       <w:r>
-        <w:t>related to filtering resource types; it checks events in the current view for a filtered resource type and only shows events that meet this criterion. Since search works basically the same way, we can use this algorithm process to implement our feature. We only need to call on these methods, we use dependency.</w:t>
+        <w:t xml:space="preserve">related to filtering resource types; it checks events in the current view for a filtered resource type and only shows events that meet this criterion. Since search works basically the same way, we can use this algorithm process to implement </w:t>
+      </w:r>
+      <w:r>
+        <w:t>SearchEditButton</w:t>
+      </w:r>
+      <w:r>
+        <w:t xml:space="preserve">. We only need to call on these methods, </w:t>
+      </w:r>
+      <w:r>
+        <w:t xml:space="preserve">so </w:t>
+      </w:r>
+      <w:r>
+        <w:t>we use dependency.</w:t>
       </w:r>
       <w:r>
         <w:br/>
@@ -295,7 +580,10 @@
       </w:r>
       <w:r>
         <w:br/>
-        <w:t>Here’s our UML diagram: The .cld and .jpg file are both separately included in our repository, because this is probably difficult to view.</w:t>
+        <w:t>Here’s our UML diagram: The .cld and .jpg file are both separately included in our repository, because thi</w:t>
+      </w:r>
+      <w:r>
+        <w:t>s is probably difficult to view in this file.</w:t>
       </w:r>
     </w:p>
     <w:p>
@@ -354,7 +642,10 @@
         <w:br/>
       </w:r>
       <w:r>
-        <w:t>And here is the screenshot of us committing our files. See the message to find their location.</w:t>
+        <w:t xml:space="preserve">And here is the screenshot of </w:t>
+      </w:r>
+      <w:r>
+        <w:t>us committing our files. We will organize all our files to be located in a folder titles “assignment related documents” so all our specific contributions stay independent from files the Rapla developers created.</w:t>
       </w:r>
       <w:bookmarkStart w:id="0" w:name="_GoBack"/>
       <w:bookmarkEnd w:id="0"/>

</xml_diff>

<commit_message>
WE ARE DONE WITH ASSIGNMENT 3.
</commit_message>
<xml_diff>
--- a/rapla-source-1.8.2/assignment related documents/Assignment #3/Assignment #3.docx
+++ b/rapla-source-1.8.2/assignment related documents/Assignment #3/Assignment #3.docx
@@ -44,63 +44,464 @@
         <w:t>:</w:t>
       </w:r>
       <w:r>
-        <w:t xml:space="preserve"> picking a type of resource, choosing an attribute to search by, and typing in </w:t>
-      </w:r>
-      <w:r>
-        <w:t>search criterion</w:t>
-      </w:r>
-      <w:r>
-        <w:t xml:space="preserve">. Then, in the calendar view, only events containing that resource-attribute match will be displayed. This is very similar to the filter feature, except </w:t>
+        <w:t xml:space="preserve"> creating a search bar where a user types in search criteria, and the input it compared with all resources that exist</w:t>
+      </w:r>
+      <w:r>
+        <w:t xml:space="preserve">. Then, in the calendar view, only events containing </w:t>
+      </w:r>
+      <w:r>
+        <w:t>those resources</w:t>
+      </w:r>
+      <w:r>
+        <w:t xml:space="preserve"> will be displayed. This is very similar to the filter feature, except </w:t>
       </w:r>
       <w:r>
         <w:t>filter requires</w:t>
       </w:r>
       <w:r>
-        <w:t xml:space="preserve"> uncheck</w:t>
-      </w:r>
-      <w:r>
-        <w:t>ing</w:t>
-      </w:r>
-      <w:r>
-        <w:t xml:space="preserve"> every single resource you don’t want to see </w:t>
-      </w:r>
-      <w:r>
-        <w:t>(</w:t>
-      </w:r>
-      <w:r>
-        <w:t>if you only want to view one</w:t>
-      </w:r>
-      <w:r>
-        <w:t xml:space="preserve"> kind of resource)</w:t>
-      </w:r>
-      <w:r>
-        <w:t xml:space="preserve">. Our addition will make </w:t>
-      </w:r>
-      <w:r>
-        <w:t>filtering/searching for</w:t>
-      </w:r>
-      <w:r>
-        <w:t xml:space="preserve"> a single resource much easier.</w:t>
-      </w:r>
-      <w:r>
-        <w:t xml:space="preserve"> We will refer to it as SearchEditButton.</w:t>
-      </w:r>
-      <w:r>
-        <w:br/>
-      </w:r>
-      <w:r>
-        <w:br/>
-      </w:r>
-      <w:r>
-        <w:t>Since we can use a similar implementation as the filter feature, we could use inheritance from FilterEditButton located in org.rapla.gui.internal. This creates a small button from the RaplaArrowButton class that looks like such:</w:t>
-      </w:r>
-      <w:r>
-        <w:br/>
+        <w:t xml:space="preserve"> </w:t>
+      </w:r>
+      <w:r>
+        <w:t xml:space="preserve">choosing resource type and attribute, which you have to define manually for every resource. </w:t>
+      </w:r>
+      <w:r>
+        <w:t xml:space="preserve">Our addition will make </w:t>
+      </w:r>
+      <w:r>
+        <w:t>searching for</w:t>
+      </w:r>
+      <w:r>
+        <w:t xml:space="preserve"> </w:t>
+      </w:r>
+      <w:r>
+        <w:t>multiple resource types containing the same keyword much more efficient</w:t>
+      </w:r>
+      <w:r>
+        <w:t>.</w:t>
+      </w:r>
+      <w:r>
+        <w:t xml:space="preserve"> We will refer to it as SearchTextField</w:t>
+      </w:r>
+      <w:r>
+        <w:t>.</w:t>
+      </w:r>
+      <w:r>
+        <w:br/>
+      </w:r>
+      <w:r>
+        <w:br/>
+      </w:r>
+      <w:r>
+        <w:t xml:space="preserve">Rapla contains a class called TextField found in </w:t>
+      </w:r>
+      <w:proofErr w:type="spellStart"/>
+      <w:r>
+        <w:t>org.rapla.gui.internal.edit.fields</w:t>
+      </w:r>
+      <w:proofErr w:type="spellEnd"/>
+      <w:r>
+        <w:t xml:space="preserve">. This is a specialization of a </w:t>
+      </w:r>
+      <w:proofErr w:type="spellStart"/>
+      <w:r>
+        <w:t>JTextField</w:t>
+      </w:r>
+      <w:proofErr w:type="spellEnd"/>
+      <w:r>
+        <w:t xml:space="preserve">, and will allow the user to type in search criteria. </w:t>
+      </w:r>
+      <w:r>
+        <w:t>We can extend this class and take all the properties that the class is designed to handle, and specialize it so it works with search algorithms.</w:t>
+      </w:r>
+      <w:r>
+        <w:br/>
+      </w:r>
+      <w:r>
+        <w:br/>
+        <w:t xml:space="preserve">We are also thinking about using ClassificationFilterRuleImpl &amp; ClassificationFilterImpl from </w:t>
+      </w:r>
+      <w:r>
+        <w:t xml:space="preserve">org.rapla.dynamictype.internal. </w:t>
+      </w:r>
+      <w:r>
+        <w:t xml:space="preserve">These parts of the program seem to contain the code that uses filter rules that choose which events in the Rapla interface </w:t>
+      </w:r>
+      <w:r>
+        <w:t>are displayed</w:t>
+      </w:r>
+      <w:r>
+        <w:t xml:space="preserve">. </w:t>
+      </w:r>
+      <w:r>
+        <w:t xml:space="preserve">Since this users hide/show methods for events, especially in junction with filtering, we can use this to </w:t>
+      </w:r>
+      <w:proofErr w:type="spellStart"/>
+      <w:r>
+        <w:t>SearchTextField’s</w:t>
+      </w:r>
+      <w:proofErr w:type="spellEnd"/>
+      <w:r>
+        <w:t xml:space="preserve"> advantage.</w:t>
+      </w:r>
+      <w:r>
+        <w:br/>
+      </w:r>
+      <w:r>
+        <w:br/>
+        <w:t>Lastly, we will need to change the code a bit in</w:t>
+      </w:r>
+      <w:r>
+        <w:t xml:space="preserve"> ResourceSelection from org.rapla.gui.internal</w:t>
+      </w:r>
+      <w:r>
+        <w:t xml:space="preserve">. This is simply where we will add </w:t>
+      </w:r>
+      <w:r>
+        <w:t>SearchTextField</w:t>
+      </w:r>
+      <w:r>
+        <w:t xml:space="preserve"> above the resource section.</w:t>
       </w:r>
     </w:p>
     <w:p>
       <w:pPr>
         <w:pStyle w:val="ListParagraph"/>
+      </w:pPr>
+    </w:p>
+    <w:p>
+      <w:pPr>
+        <w:pStyle w:val="ListParagraph"/>
+        <w:numPr>
+          <w:ilvl w:val="0"/>
+          <w:numId w:val="2"/>
+        </w:numPr>
+      </w:pPr>
+      <w:r>
+        <w:t>The existing code helped a lot in our design process. Our first gut reaction to work</w:t>
+      </w:r>
+      <w:r>
+        <w:t xml:space="preserve">ing on this assignment </w:t>
+      </w:r>
+      <w:r>
+        <w:t xml:space="preserve">was to explore </w:t>
+      </w:r>
+      <w:r>
+        <w:t>Rapla</w:t>
+      </w:r>
+      <w:r>
+        <w:t xml:space="preserve"> and see what features already existed, from a user perspective. Once we found how closely resembling </w:t>
+      </w:r>
+      <w:r>
+        <w:t>the filter feature was to a search feature</w:t>
+      </w:r>
+      <w:r>
+        <w:t xml:space="preserve">, we knew we </w:t>
+      </w:r>
+      <w:r>
+        <w:t>could</w:t>
+      </w:r>
+      <w:r>
+        <w:t xml:space="preserve"> </w:t>
+      </w:r>
+      <w:r>
+        <w:t>specialize it</w:t>
+      </w:r>
+      <w:r>
+        <w:t xml:space="preserve"> to make our </w:t>
+      </w:r>
+      <w:r>
+        <w:t>search addition</w:t>
+      </w:r>
+      <w:r>
+        <w:t xml:space="preserve">. This way, we won’t have to develop any </w:t>
+      </w:r>
+      <w:r>
+        <w:t xml:space="preserve">new </w:t>
+      </w:r>
+      <w:r>
+        <w:t xml:space="preserve">algorithms for searching and just use ones that already </w:t>
+      </w:r>
+      <w:r>
+        <w:t>fit the program.</w:t>
+      </w:r>
+      <w:r>
+        <w:br/>
+      </w:r>
+      <w:r>
+        <w:br/>
+        <w:t>Also, the project was designed in such a way that most of the code is generalized and can be reused in many different cases. This makes it very easy for extra add-ons to be implemented, as it seems designed to be easy for others to collaborate on.</w:t>
+      </w:r>
+      <w:r>
+        <w:t xml:space="preserve"> For example, </w:t>
+      </w:r>
+      <w:r>
+        <w:t xml:space="preserve">TextField </w:t>
+      </w:r>
+      <w:r>
+        <w:t xml:space="preserve">simply allows the user to </w:t>
+      </w:r>
+      <w:r>
+        <w:t xml:space="preserve">create a </w:t>
+      </w:r>
+      <w:proofErr w:type="spellStart"/>
+      <w:r>
+        <w:t>JTextField</w:t>
+      </w:r>
+      <w:proofErr w:type="spellEnd"/>
+      <w:r>
+        <w:t xml:space="preserve">, and it implements </w:t>
+      </w:r>
+      <w:proofErr w:type="spellStart"/>
+      <w:r>
+        <w:t>rapla</w:t>
+      </w:r>
+      <w:proofErr w:type="spellEnd"/>
+      <w:r>
+        <w:t>-specific interfaces that are referred to in numerous other classes. This allows it to be seamlessly integrated without making sweeping changes to many different classes.</w:t>
+      </w:r>
+    </w:p>
+    <w:p/>
+    <w:p>
+      <w:pPr>
+        <w:pStyle w:val="ListParagraph"/>
+        <w:numPr>
+          <w:ilvl w:val="0"/>
+          <w:numId w:val="2"/>
+        </w:numPr>
+      </w:pPr>
+      <w:r>
+        <w:lastRenderedPageBreak/>
+        <w:t xml:space="preserve">At this point in our design, we would like to design </w:t>
+      </w:r>
+      <w:r>
+        <w:t xml:space="preserve">our UML to map out in a formal way how </w:t>
+      </w:r>
+      <w:r>
+        <w:t>SearchTextField</w:t>
+      </w:r>
+      <w:r>
+        <w:t xml:space="preserve"> will relate to all the other classes previously mentioned</w:t>
+      </w:r>
+      <w:r>
+        <w:t xml:space="preserve">. </w:t>
+      </w:r>
+      <w:r>
+        <w:t xml:space="preserve">Class diagrams are usually designed so that </w:t>
+      </w:r>
+      <w:r>
+        <w:t xml:space="preserve">the </w:t>
+      </w:r>
+      <w:r>
+        <w:t>parent at the highest level of hierarchy</w:t>
+      </w:r>
+      <w:r>
+        <w:t xml:space="preserve"> is located at the top</w:t>
+      </w:r>
+      <w:r>
+        <w:t xml:space="preserve"> of the diagram, and its subsequent children are immediately below (and so on and so forth)</w:t>
+      </w:r>
+      <w:r>
+        <w:t xml:space="preserve">. </w:t>
+      </w:r>
+      <w:r>
+        <w:t xml:space="preserve">Since </w:t>
+      </w:r>
+      <w:r>
+        <w:t>SearchTextField</w:t>
+      </w:r>
+      <w:r>
+        <w:t xml:space="preserve"> will branch from the </w:t>
+      </w:r>
+      <w:r>
+        <w:t>TextField</w:t>
+      </w:r>
+      <w:r>
+        <w:t xml:space="preserve">, </w:t>
+      </w:r>
+      <w:r>
+        <w:t>TextField</w:t>
+      </w:r>
+      <w:r>
+        <w:t xml:space="preserve"> will be located above </w:t>
+      </w:r>
+      <w:r>
+        <w:t>SearchTextField</w:t>
+      </w:r>
+      <w:r>
+        <w:t>.</w:t>
+      </w:r>
+      <w:r>
+        <w:br/>
+      </w:r>
+      <w:r>
+        <w:br/>
+        <w:t>Also at the same level of the UML diagram (above SearchTextField) is ResourceSelection. This class will contain an instance of SearchTextField as a member variable, so it seems to make sense to place it above SearchTextField since SearchTextField is “contained” within ResourceSelection.</w:t>
+      </w:r>
+      <w:r>
+        <w:br/>
+      </w:r>
+      <w:r>
+        <w:br/>
+        <w:t xml:space="preserve">Then there </w:t>
+      </w:r>
+      <w:r>
+        <w:t>are</w:t>
+      </w:r>
+      <w:r>
+        <w:t xml:space="preserve"> </w:t>
+      </w:r>
+      <w:r>
+        <w:t>ClassificationFilterRuleImpl and ClassificationFilterImpl. W</w:t>
+      </w:r>
+      <w:r>
+        <w:t>e want to call on f</w:t>
+      </w:r>
+      <w:r>
+        <w:t xml:space="preserve">unctions included in these </w:t>
+      </w:r>
+      <w:r>
+        <w:t xml:space="preserve">classes, </w:t>
+      </w:r>
+      <w:r>
+        <w:t xml:space="preserve">so </w:t>
+      </w:r>
+      <w:r>
+        <w:t xml:space="preserve">we use a dependency arrow to show that </w:t>
+      </w:r>
+      <w:r>
+        <w:t>SearchTextField</w:t>
+      </w:r>
+      <w:r>
+        <w:t xml:space="preserve"> depends on these two classes. Since this relation is independent from </w:t>
+      </w:r>
+      <w:r>
+        <w:t>TextField</w:t>
+      </w:r>
+      <w:r>
+        <w:t>, we put these</w:t>
+      </w:r>
+      <w:r>
+        <w:t xml:space="preserve"> classes at the very bottom to show that their significance only exists with </w:t>
+      </w:r>
+      <w:r>
+        <w:t>SearchTextField</w:t>
+      </w:r>
+      <w:r>
+        <w:t>.</w:t>
+      </w:r>
+    </w:p>
+    <w:p/>
+    <w:p>
+      <w:pPr>
+        <w:pStyle w:val="ListParagraph"/>
+        <w:numPr>
+          <w:ilvl w:val="0"/>
+          <w:numId w:val="2"/>
+        </w:numPr>
+      </w:pPr>
+      <w:r>
+        <w:t xml:space="preserve">First, our diagram shows that </w:t>
+      </w:r>
+      <w:r>
+        <w:t>SearchTextField</w:t>
+      </w:r>
+      <w:r>
+        <w:t xml:space="preserve"> extends </w:t>
+      </w:r>
+      <w:r>
+        <w:t>TextField</w:t>
+      </w:r>
+      <w:r>
+        <w:t xml:space="preserve">. We want to inherit all methods </w:t>
+      </w:r>
+      <w:r>
+        <w:t xml:space="preserve">and private variables within </w:t>
+      </w:r>
+      <w:r>
+        <w:t>TextField</w:t>
+      </w:r>
+      <w:r>
+        <w:t xml:space="preserve"> because </w:t>
+      </w:r>
+      <w:r>
+        <w:t>SearchTextField</w:t>
+      </w:r>
+      <w:r>
+        <w:t xml:space="preserve"> will work the same way; </w:t>
+      </w:r>
+      <w:r>
+        <w:t>it will allow for user input</w:t>
+      </w:r>
+      <w:r>
+        <w:t xml:space="preserve">. Some specialization will have to take place, </w:t>
+      </w:r>
+      <w:r>
+        <w:t xml:space="preserve">to implement the search, </w:t>
+      </w:r>
+      <w:r>
+        <w:t xml:space="preserve">so we will probably end up editing the constructor method a bit in </w:t>
+      </w:r>
+      <w:r>
+        <w:t>SearchTextField</w:t>
+      </w:r>
+      <w:r>
+        <w:t>.</w:t>
+      </w:r>
+      <w:r>
+        <w:br/>
+      </w:r>
+      <w:r>
+        <w:br/>
+        <w:t xml:space="preserve">Next, we use aggregation to show that </w:t>
+      </w:r>
+      <w:r>
+        <w:t>ResourceSelection</w:t>
+      </w:r>
+      <w:r>
+        <w:t xml:space="preserve"> has </w:t>
+      </w:r>
+      <w:r>
+        <w:t>SearchTextField. ResourceSelection is the class where SearchTextField will be added to the frame, so that the user can actually see the field and click in it, type, etc. The class has an instance of FilterEditButton as a member variable, and later adds it to the GUI; similarly, we will add an instance of SearchTextField to the member variables so it too can be added to the GUI.</w:t>
+      </w:r>
+      <w:r>
+        <w:br/>
+      </w:r>
+      <w:r>
+        <w:br/>
+        <w:t xml:space="preserve">Finally, we use dependency to show that </w:t>
+      </w:r>
+      <w:r>
+        <w:t>SearchTextField</w:t>
+      </w:r>
+      <w:r>
+        <w:t xml:space="preserve"> depends on ClassificationFilterRuleImpl and ClassificationFilterImpl. These classes contain code </w:t>
+      </w:r>
+      <w:r>
+        <w:t xml:space="preserve">related to filtering resource types; it checks events in the current view for a filtered resource type and only shows events that meet this criterion. Since search works basically the same way, we can use this algorithm process to implement </w:t>
+      </w:r>
+      <w:r>
+        <w:t>SearchTextField</w:t>
+      </w:r>
+      <w:r>
+        <w:t xml:space="preserve">. We only need to call on these methods, </w:t>
+      </w:r>
+      <w:r>
+        <w:t xml:space="preserve">so </w:t>
+      </w:r>
+      <w:r>
+        <w:t>we use dependency.</w:t>
+      </w:r>
+      <w:r>
+        <w:br/>
+      </w:r>
+    </w:p>
+    <w:p>
+      <w:pPr>
+        <w:pStyle w:val="ListParagraph"/>
+        <w:numPr>
+          <w:ilvl w:val="0"/>
+          <w:numId w:val="2"/>
+        </w:numPr>
         <w:jc w:val="center"/>
       </w:pPr>
       <w:r>
@@ -108,10 +509,10 @@
           <w:noProof/>
         </w:rPr>
         <w:drawing>
-          <wp:inline distT="0" distB="0" distL="0" distR="0" wp14:anchorId="079198E1" wp14:editId="77A2A7DB">
-            <wp:extent cx="1016000" cy="228600"/>
+          <wp:inline distT="0" distB="0" distL="0" distR="0" wp14:anchorId="1D56EEF5" wp14:editId="6CC543E6">
+            <wp:extent cx="5943600" cy="6334760"/>
             <wp:effectExtent l="0" t="0" r="0" b="0"/>
-            <wp:docPr id="2" name="Picture 2"/>
+            <wp:docPr id="4" name="Picture 4"/>
             <wp:cNvGraphicFramePr>
               <a:graphicFrameLocks xmlns:a="http://schemas.openxmlformats.org/drawingml/2006/main" noChangeAspect="1"/>
             </wp:cNvGraphicFramePr>
@@ -119,7 +520,7 @@
               <a:graphicData uri="http://schemas.openxmlformats.org/drawingml/2006/picture">
                 <pic:pic xmlns:pic="http://schemas.openxmlformats.org/drawingml/2006/picture">
                   <pic:nvPicPr>
-                    <pic:cNvPr id="2" name="Screen Shot 2015-10-11 at 11.16.40 PM.png"/>
+                    <pic:cNvPr id="4" name="SearchTextField.cld.jpg"/>
                     <pic:cNvPicPr/>
                   </pic:nvPicPr>
                   <pic:blipFill>
@@ -137,7 +538,7 @@
                   <pic:spPr>
                     <a:xfrm>
                       <a:off x="0" y="0"/>
-                      <a:ext cx="1016000" cy="228600"/>
+                      <a:ext cx="5943600" cy="6334760"/>
                     </a:xfrm>
                     <a:prstGeom prst="rect">
                       <a:avLst/>
@@ -149,435 +550,6 @@
           </wp:inline>
         </w:drawing>
       </w:r>
-    </w:p>
-    <w:p>
-      <w:pPr>
-        <w:pStyle w:val="ListParagraph"/>
-        <w:jc w:val="center"/>
-      </w:pPr>
-    </w:p>
-    <w:p>
-      <w:pPr>
-        <w:pStyle w:val="ListParagraph"/>
-      </w:pPr>
-      <w:r>
-        <w:t xml:space="preserve">We would have to change the text to read “search” though. </w:t>
-      </w:r>
-      <w:r>
-        <w:br/>
-      </w:r>
-      <w:r>
-        <w:br/>
-      </w:r>
-      <w:r>
-        <w:t>Along with this, we would like to use the class ClassifibleFilterEdit located in org.rapla.gui.internal.edit. T</w:t>
-      </w:r>
-      <w:r>
-        <w:t>his class seems to help create TextF</w:t>
-      </w:r>
-      <w:r>
-        <w:t xml:space="preserve">ields and </w:t>
-      </w:r>
-      <w:r>
-        <w:t>JComboB</w:t>
-      </w:r>
-      <w:r>
-        <w:t xml:space="preserve">oxes inside the popup a filter button would have, which </w:t>
-      </w:r>
-      <w:r>
-        <w:t>would also be needed in our SearchEditButton</w:t>
-      </w:r>
-      <w:r>
-        <w:t>. We would like our user to choose a res</w:t>
-      </w:r>
-      <w:r>
-        <w:t>ource to search by using a JComboB</w:t>
-      </w:r>
-      <w:r>
-        <w:t xml:space="preserve">ox, </w:t>
-      </w:r>
-      <w:r>
-        <w:t>then an attribute through a</w:t>
-      </w:r>
-      <w:r>
-        <w:t>nother</w:t>
-      </w:r>
-      <w:r>
-        <w:t xml:space="preserve"> </w:t>
-      </w:r>
-      <w:r>
-        <w:t>JComboB</w:t>
-      </w:r>
-      <w:r>
-        <w:t>ox, then ty</w:t>
-      </w:r>
-      <w:r>
-        <w:t>pe in their criteria through a TextF</w:t>
-      </w:r>
-      <w:r>
-        <w:t>ield.</w:t>
-      </w:r>
-      <w:r>
-        <w:br/>
-      </w:r>
-      <w:r>
-        <w:br/>
-        <w:t xml:space="preserve">We are also thinking about using ClassificationFilterRuleImpl &amp; ClassificationFilterImpl from </w:t>
-      </w:r>
-      <w:r>
-        <w:t xml:space="preserve">org.rapla.dynamictype.internal. </w:t>
-      </w:r>
-      <w:r>
-        <w:t xml:space="preserve">These parts of the program seem to contain the code that uses filter rules that choose which events in the Rapla interface </w:t>
-      </w:r>
-      <w:r>
-        <w:t>are displayed</w:t>
-      </w:r>
-      <w:r>
-        <w:t xml:space="preserve">. In this case, we can manipulate it to </w:t>
-      </w:r>
-      <w:r>
-        <w:t>work with SearchEditButton also.</w:t>
-      </w:r>
-      <w:r>
-        <w:br/>
-      </w:r>
-      <w:r>
-        <w:br/>
-        <w:t xml:space="preserve">Lastly, we will need to change the code a bit in the section of this project that actually adds </w:t>
-      </w:r>
-      <w:r>
-        <w:t>buttons</w:t>
-      </w:r>
-      <w:r>
-        <w:t xml:space="preserve"> to the interface frame. This is simply where we will add </w:t>
-      </w:r>
-      <w:r>
-        <w:t>SearchEditButton to a certain spot in the GUI.</w:t>
-      </w:r>
-    </w:p>
-    <w:p>
-      <w:pPr>
-        <w:pStyle w:val="ListParagraph"/>
-      </w:pPr>
-    </w:p>
-    <w:p>
-      <w:pPr>
-        <w:pStyle w:val="ListParagraph"/>
-        <w:numPr>
-          <w:ilvl w:val="0"/>
-          <w:numId w:val="2"/>
-        </w:numPr>
-      </w:pPr>
-      <w:r>
-        <w:t>The existing code helped a lot in our design process. Our first gut reaction to work</w:t>
-      </w:r>
-      <w:r>
-        <w:t xml:space="preserve">ing on this assignment </w:t>
-      </w:r>
-      <w:r>
-        <w:t xml:space="preserve">was to explore </w:t>
-      </w:r>
-      <w:r>
-        <w:t>Rapla</w:t>
-      </w:r>
-      <w:r>
-        <w:t xml:space="preserve"> and see what features already existed, from a user perspective. Once we found how closely resembling </w:t>
-      </w:r>
-      <w:r>
-        <w:t>the filter feature was to a search feature</w:t>
-      </w:r>
-      <w:r>
-        <w:t xml:space="preserve">, we knew we should </w:t>
-      </w:r>
-      <w:r>
-        <w:t>specialize it</w:t>
-      </w:r>
-      <w:r>
-        <w:t xml:space="preserve"> to make our </w:t>
-      </w:r>
-      <w:r>
-        <w:t>addition</w:t>
-      </w:r>
-      <w:r>
-        <w:t xml:space="preserve">. This way, we won’t have to develop any </w:t>
-      </w:r>
-      <w:r>
-        <w:t xml:space="preserve">new </w:t>
-      </w:r>
-      <w:r>
-        <w:t xml:space="preserve">algorithms for searching and just use ones that already </w:t>
-      </w:r>
-      <w:r>
-        <w:t>fit the program.</w:t>
-      </w:r>
-      <w:r>
-        <w:br/>
-      </w:r>
-      <w:r>
-        <w:br/>
-      </w:r>
-      <w:r>
-        <w:lastRenderedPageBreak/>
-        <w:t>Also, the project was designed in such a way that most of the code is generalized and can be reused in many different cases. This makes it very easy for extra add-ons to be implemented, as it seems designed to be easy for others to collaborate on.</w:t>
-      </w:r>
-      <w:r>
-        <w:t xml:space="preserve"> For example, RaplaArrowButton simply allows the user to create a box with any text, but the box contains an arrow that suggests a drop-down box to appear when clicked. This class can be extended to others to create many different types of RaplaArrowButtons.</w:t>
-      </w:r>
-    </w:p>
-    <w:p/>
-    <w:p>
-      <w:pPr>
-        <w:pStyle w:val="ListParagraph"/>
-        <w:numPr>
-          <w:ilvl w:val="0"/>
-          <w:numId w:val="2"/>
-        </w:numPr>
-      </w:pPr>
-      <w:r>
-        <w:t xml:space="preserve">At this point in our design, we would like to design </w:t>
-      </w:r>
-      <w:r>
-        <w:t>our UML to map out in a formal way how SearchEditButton will relate to all the other classes previously mentioned</w:t>
-      </w:r>
-      <w:r>
-        <w:t xml:space="preserve">. </w:t>
-      </w:r>
-      <w:r>
-        <w:t xml:space="preserve">Class diagrams are usually designed so that </w:t>
-      </w:r>
-      <w:r>
-        <w:t xml:space="preserve">the </w:t>
-      </w:r>
-      <w:r>
-        <w:t>parent at the highest level of hierarchy</w:t>
-      </w:r>
-      <w:r>
-        <w:t xml:space="preserve"> is located at the top</w:t>
-      </w:r>
-      <w:r>
-        <w:t xml:space="preserve"> of the diagram, and its subsequent children are immediately below (and so on and so forth)</w:t>
-      </w:r>
-      <w:r>
-        <w:t xml:space="preserve">. </w:t>
-      </w:r>
-      <w:r>
-        <w:t xml:space="preserve">Since </w:t>
-      </w:r>
-      <w:r>
-        <w:t>SearchEditButton</w:t>
-      </w:r>
-      <w:r>
-        <w:t xml:space="preserve"> will branch from the </w:t>
-      </w:r>
-      <w:r>
-        <w:t>FilterEditButton</w:t>
-      </w:r>
-      <w:r>
-        <w:t xml:space="preserve">, </w:t>
-      </w:r>
-      <w:r>
-        <w:t>FilterEditButton will be located above SearchEditButton</w:t>
-      </w:r>
-      <w:r>
-        <w:t>.</w:t>
-      </w:r>
-      <w:r>
-        <w:br/>
-      </w:r>
-      <w:r>
-        <w:br/>
-        <w:t xml:space="preserve">Then, ClassifiableFilterEdit and RaplaArrowButton are in between </w:t>
-      </w:r>
-      <w:r>
-        <w:t>FilterEditButton</w:t>
-      </w:r>
-      <w:r>
-        <w:t xml:space="preserve"> and </w:t>
-      </w:r>
-      <w:r>
-        <w:t>SearchEditButton.</w:t>
-      </w:r>
-      <w:r>
-        <w:t xml:space="preserve"> That is because both buttons aggregate with these classes, and this placement prevents any arrows from </w:t>
-      </w:r>
-      <w:r>
-        <w:t>intersecting</w:t>
-      </w:r>
-      <w:r>
-        <w:t>.</w:t>
-      </w:r>
-      <w:r>
-        <w:br/>
-      </w:r>
-      <w:r>
-        <w:br/>
-        <w:t xml:space="preserve">Then there </w:t>
-      </w:r>
-      <w:r>
-        <w:t>are</w:t>
-      </w:r>
-      <w:r>
-        <w:t xml:space="preserve"> </w:t>
-      </w:r>
-      <w:r>
-        <w:t>ClassificationFilterRuleImpl and ClassificationFilterImpl. W</w:t>
-      </w:r>
-      <w:r>
-        <w:t>e want to call on f</w:t>
-      </w:r>
-      <w:r>
-        <w:t xml:space="preserve">unctions included in these </w:t>
-      </w:r>
-      <w:r>
-        <w:t xml:space="preserve">classes, </w:t>
-      </w:r>
-      <w:r>
-        <w:t xml:space="preserve">so </w:t>
-      </w:r>
-      <w:r>
-        <w:t xml:space="preserve">we use a dependency arrow to show that </w:t>
-      </w:r>
-      <w:r>
-        <w:t>SearchEditButton</w:t>
-      </w:r>
-      <w:r>
-        <w:t xml:space="preserve"> depends on these two classes. Since this relation is independent from </w:t>
-      </w:r>
-      <w:r>
-        <w:t>FilterEditButton, we put these</w:t>
-      </w:r>
-      <w:r>
-        <w:t xml:space="preserve"> classes at the very bottom to show that their significance only exists with </w:t>
-      </w:r>
-      <w:r>
-        <w:t>SearchEditButton</w:t>
-      </w:r>
-      <w:r>
-        <w:t>.</w:t>
-      </w:r>
-    </w:p>
-    <w:p/>
-    <w:p>
-      <w:pPr>
-        <w:pStyle w:val="ListParagraph"/>
-        <w:numPr>
-          <w:ilvl w:val="0"/>
-          <w:numId w:val="2"/>
-        </w:numPr>
-      </w:pPr>
-      <w:r>
-        <w:t xml:space="preserve">First, our diagram shows that SearchEditButton extends FilterEditButton. We want to inherit all methods </w:t>
-      </w:r>
-      <w:r>
-        <w:t xml:space="preserve">and private variables within </w:t>
-      </w:r>
-      <w:r>
-        <w:t>FilterEditButton because SearchEditButton will work the same way; has an arrow, we click on it, a popup shows, and you choose/type search criteria. Some specialization will have to take place, so we will probably end up editing the constructor method a bit in SearchEditButton.</w:t>
-      </w:r>
-      <w:r>
-        <w:br/>
-      </w:r>
-      <w:r>
-        <w:br/>
-        <w:t xml:space="preserve">Next, we use aggregation to show that SearchEditButton has </w:t>
-      </w:r>
-      <w:r>
-        <w:t>RaplaArrowButton</w:t>
-      </w:r>
-      <w:r>
-        <w:t xml:space="preserve"> </w:t>
-      </w:r>
-      <w:r>
-        <w:t xml:space="preserve">and </w:t>
-      </w:r>
-      <w:r>
-        <w:t>ClassifiableFilterEdit</w:t>
-      </w:r>
-      <w:r>
-        <w:t>. It contains an instance of RaplaArrowButton, because the button has a literal arrow printed on it and we will use this button to open/close the search popup. It has an instance of ClassifiableFilterEdit because this class contains TextFields and JComboBoxes; these will be used to enter user input and choose search attributes (respectively).</w:t>
-      </w:r>
-      <w:r>
-        <w:br/>
-      </w:r>
-      <w:r>
-        <w:br/>
-        <w:t xml:space="preserve">Finally, we use dependency to show that SearchEditButton depends on ClassificationFilterRuleImpl and ClassificationFilterImpl. These classes contain code </w:t>
-      </w:r>
-      <w:r>
-        <w:t xml:space="preserve">related to filtering resource types; it checks events in the current view for a filtered resource type and only shows events that meet this criterion. Since search works basically the same way, we can use this algorithm process to implement </w:t>
-      </w:r>
-      <w:r>
-        <w:t>SearchEditButton</w:t>
-      </w:r>
-      <w:r>
-        <w:t xml:space="preserve">. We only need to call on these methods, </w:t>
-      </w:r>
-      <w:r>
-        <w:t xml:space="preserve">so </w:t>
-      </w:r>
-      <w:r>
-        <w:t>we use dependency.</w:t>
-      </w:r>
-      <w:r>
-        <w:br/>
-      </w:r>
-    </w:p>
-    <w:p>
-      <w:pPr>
-        <w:pStyle w:val="ListParagraph"/>
-        <w:numPr>
-          <w:ilvl w:val="0"/>
-          <w:numId w:val="2"/>
-        </w:numPr>
-        <w:jc w:val="center"/>
-      </w:pPr>
-      <w:r>
-        <w:rPr>
-          <w:noProof/>
-        </w:rPr>
-        <w:drawing>
-          <wp:inline distT="0" distB="0" distL="0" distR="0" wp14:anchorId="5A8DE335" wp14:editId="4084FA33">
-            <wp:extent cx="5941005" cy="6976872"/>
-            <wp:effectExtent l="0" t="0" r="3175" b="8255"/>
-            <wp:docPr id="1" name="Picture 1"/>
-            <wp:cNvGraphicFramePr>
-              <a:graphicFrameLocks xmlns:a="http://schemas.openxmlformats.org/drawingml/2006/main" noChangeAspect="1"/>
-            </wp:cNvGraphicFramePr>
-            <a:graphic xmlns:a="http://schemas.openxmlformats.org/drawingml/2006/main">
-              <a:graphicData uri="http://schemas.openxmlformats.org/drawingml/2006/picture">
-                <pic:pic xmlns:pic="http://schemas.openxmlformats.org/drawingml/2006/picture">
-                  <pic:nvPicPr>
-                    <pic:cNvPr id="1" name="SearchEditButton UML.jpg"/>
-                    <pic:cNvPicPr/>
-                  </pic:nvPicPr>
-                  <pic:blipFill>
-                    <a:blip r:embed="rId6">
-                      <a:extLst>
-                        <a:ext uri="{28A0092B-C50C-407E-A947-70E740481C1C}">
-                          <a14:useLocalDpi xmlns:a14="http://schemas.microsoft.com/office/drawing/2010/main" val="0"/>
-                        </a:ext>
-                      </a:extLst>
-                    </a:blip>
-                    <a:stretch>
-                      <a:fillRect/>
-                    </a:stretch>
-                  </pic:blipFill>
-                  <pic:spPr>
-                    <a:xfrm>
-                      <a:off x="0" y="0"/>
-                      <a:ext cx="5941005" cy="6976872"/>
-                    </a:xfrm>
-                    <a:prstGeom prst="rect">
-                      <a:avLst/>
-                    </a:prstGeom>
-                  </pic:spPr>
-                </pic:pic>
-              </a:graphicData>
-            </a:graphic>
-          </wp:inline>
-        </w:drawing>
-      </w:r>
       <w:r>
         <w:br/>
         <w:t>Here’s our UML diagram: The .cld and .jpg file are both separately included in our repository, because thi</w:t>
@@ -585,6 +557,8 @@
       <w:r>
         <w:t>s is probably difficult to view in this file.</w:t>
       </w:r>
+      <w:bookmarkStart w:id="0" w:name="_GoBack"/>
+      <w:bookmarkEnd w:id="0"/>
     </w:p>
     <w:p>
       <w:r>
@@ -607,7 +581,7 @@
                     <pic:cNvPicPr/>
                   </pic:nvPicPr>
                   <pic:blipFill>
-                    <a:blip r:embed="rId7">
+                    <a:blip r:embed="rId6">
                       <a:extLst>
                         <a:ext uri="{28A0092B-C50C-407E-A947-70E740481C1C}">
                           <a14:useLocalDpi xmlns:a14="http://schemas.microsoft.com/office/drawing/2010/main" val="0"/>
@@ -647,8 +621,6 @@
       <w:r>
         <w:t>us committing our files. We will organize all our files to be located in a folder titles “assignment related documents” so all our specific contributions stay independent from files the Rapla developers created.</w:t>
       </w:r>
-      <w:bookmarkStart w:id="0" w:name="_GoBack"/>
-      <w:bookmarkEnd w:id="0"/>
     </w:p>
     <w:sectPr>
       <w:pgSz w:w="12240" w:h="15840"/>

</xml_diff>